<commit_message>
Unit 1 - exercise 9
</commit_message>
<xml_diff>
--- a/Luis_Felipe_Class#9_2021/Interchange_1/English_Interchange_1.docx
+++ b/Luis_Felipe_Class#9_2021/Interchange_1/English_Interchange_1.docx
@@ -296,7 +296,7 @@
             </w:rPr>
             <w:fldChar w:fldCharType="separate"/>
           </w:r>
-          <w:hyperlink w:anchor="_Toc84278531" w:history="1">
+          <w:hyperlink w:anchor="_Toc84369321" w:history="1">
             <w:r>
               <w:rPr>
                 <w:rStyle w:val="Hyperlink"/>
@@ -349,7 +349,7 @@
                 <w:noProof/>
                 <w:webHidden/>
               </w:rPr>
-              <w:instrText xml:space="preserve"> PAGEREF _Toc84278531 \h </w:instrText>
+              <w:instrText xml:space="preserve"> PAGEREF _Toc84369321 \h </w:instrText>
             </w:r>
             <w:r>
               <w:rPr>
@@ -398,7 +398,7 @@
               <w:lang w:eastAsia="pt-BR"/>
             </w:rPr>
           </w:pPr>
-          <w:hyperlink w:anchor="_Toc84278532" w:history="1">
+          <w:hyperlink w:anchor="_Toc84369322" w:history="1">
             <w:r>
               <w:rPr>
                 <w:rStyle w:val="Hyperlink"/>
@@ -451,7 +451,7 @@
                 <w:noProof/>
                 <w:webHidden/>
               </w:rPr>
-              <w:instrText xml:space="preserve"> PAGEREF _Toc84278532 \h </w:instrText>
+              <w:instrText xml:space="preserve"> PAGEREF _Toc84369322 \h </w:instrText>
             </w:r>
             <w:r>
               <w:rPr>
@@ -471,7 +471,7 @@
                 <w:noProof/>
                 <w:webHidden/>
               </w:rPr>
-              <w:t>3</w:t>
+              <w:t>4</w:t>
             </w:r>
             <w:r>
               <w:rPr>
@@ -500,7 +500,7 @@
               <w:lang w:eastAsia="pt-BR"/>
             </w:rPr>
           </w:pPr>
-          <w:hyperlink w:anchor="_Toc84278533" w:history="1">
+          <w:hyperlink w:anchor="_Toc84369323" w:history="1">
             <w:r>
               <w:rPr>
                 <w:rStyle w:val="Hyperlink"/>
@@ -555,7 +555,7 @@
                 <w:noProof/>
                 <w:webHidden/>
               </w:rPr>
-              <w:instrText xml:space="preserve"> PAGEREF _Toc84278533 \h </w:instrText>
+              <w:instrText xml:space="preserve"> PAGEREF _Toc84369323 \h </w:instrText>
             </w:r>
             <w:r>
               <w:rPr>
@@ -575,7 +575,7 @@
                 <w:noProof/>
                 <w:webHidden/>
               </w:rPr>
-              <w:t>7</w:t>
+              <w:t>8</w:t>
             </w:r>
             <w:r>
               <w:rPr>
@@ -604,7 +604,7 @@
               <w:lang w:eastAsia="pt-BR"/>
             </w:rPr>
           </w:pPr>
-          <w:hyperlink w:anchor="_Toc84278534" w:history="1">
+          <w:hyperlink w:anchor="_Toc84369324" w:history="1">
             <w:r>
               <w:rPr>
                 <w:rStyle w:val="Hyperlink"/>
@@ -657,7 +657,7 @@
                 <w:noProof/>
                 <w:webHidden/>
               </w:rPr>
-              <w:instrText xml:space="preserve"> PAGEREF _Toc84278534 \h </w:instrText>
+              <w:instrText xml:space="preserve"> PAGEREF _Toc84369324 \h </w:instrText>
             </w:r>
             <w:r>
               <w:rPr>
@@ -677,7 +677,7 @@
                 <w:noProof/>
                 <w:webHidden/>
               </w:rPr>
-              <w:t>9</w:t>
+              <w:t>10</w:t>
             </w:r>
             <w:r>
               <w:rPr>
@@ -771,7 +771,7 @@
           <w:lang w:val="en-US" w:eastAsia="pt-BR"/>
         </w:rPr>
       </w:pPr>
-      <w:bookmarkStart w:id="4" w:name="_Toc84278531"/>
+      <w:bookmarkStart w:id="4" w:name="_Toc84369321"/>
       <w:bookmarkEnd w:id="3"/>
       <w:r>
         <w:rPr>
@@ -943,7 +943,21 @@
           <w:rPr>
             <w:rStyle w:val="Hyperlink"/>
           </w:rPr>
-          <w:t>https://youtu.be/fs6gMj4zN3Q?list=PLrE-TRIPaiR7oqjITR7U-p4-pqwEJiWTJ</w:t>
+          <w:t>https://youtu.be/fs6gMj4zN3Q?list=PLrE-TRI</w:t>
+        </w:r>
+        <w:bookmarkStart w:id="5" w:name="_GoBack"/>
+        <w:bookmarkEnd w:id="5"/>
+        <w:r>
+          <w:rPr>
+            <w:rStyle w:val="Hyperlink"/>
+          </w:rPr>
+          <w:t>P</w:t>
+        </w:r>
+        <w:r>
+          <w:rPr>
+            <w:rStyle w:val="Hyperlink"/>
+          </w:rPr>
+          <w:t>aiR7oqjITR7U-p4-pqwEJiWTJ</w:t>
         </w:r>
       </w:hyperlink>
     </w:p>
@@ -1450,14 +1464,7 @@
           <w:b/>
           <w:lang w:val="en-US"/>
         </w:rPr>
-        <w:t>Study day (04</w:t>
-      </w:r>
-      <w:r>
-        <w:rPr>
-          <w:b/>
-          <w:lang w:val="en-US"/>
-        </w:rPr>
-        <w:t>/10/2021</w:t>
+        <w:t>Study day (04/10/2021</w:t>
       </w:r>
       <w:r>
         <w:rPr>
@@ -1588,8 +1595,6 @@
         </w:rPr>
         <w:t>50</w:t>
       </w:r>
-      <w:bookmarkStart w:id="5" w:name="_GoBack"/>
-      <w:bookmarkEnd w:id="5"/>
       <w:r>
         <w:rPr>
           <w:bCs/>
@@ -2570,7 +2575,7 @@
           <w:lang w:val="en-US" w:eastAsia="pt-BR"/>
         </w:rPr>
       </w:pPr>
-      <w:bookmarkStart w:id="6" w:name="_Toc84278532"/>
+      <w:bookmarkStart w:id="6" w:name="_Toc84369322"/>
       <w:r>
         <w:rPr>
           <w:rFonts w:ascii="Arial" w:hAnsi="Arial" w:cs="Arial"/>
@@ -2931,19 +2936,7 @@
           <w:rPr>
             <w:rStyle w:val="Hyperlink"/>
           </w:rPr>
-          <w:t>https://youtu.be/fs6gMj4zN3Q?list=P</w:t>
-        </w:r>
-        <w:r>
-          <w:rPr>
-            <w:rStyle w:val="Hyperlink"/>
-          </w:rPr>
-          <w:t>L</w:t>
-        </w:r>
-        <w:r>
-          <w:rPr>
-            <w:rStyle w:val="Hyperlink"/>
-          </w:rPr>
-          <w:t>rE-TRIPaiR7oqjITR7U-p4-pqwEJiWTJ</w:t>
+          <w:t>https://youtu.be/fs6gMj4zN3Q?list=PLrE-TRIPaiR7oqjITR7U-p4-pqwEJiWTJ</w:t>
         </w:r>
       </w:hyperlink>
     </w:p>
@@ -6162,7 +6155,7 @@
           <w:lang w:eastAsia="pt-BR"/>
         </w:rPr>
       </w:pPr>
-      <w:bookmarkStart w:id="7" w:name="_Toc84278533"/>
+      <w:bookmarkStart w:id="7" w:name="_Toc84369323"/>
       <w:proofErr w:type="spellStart"/>
       <w:r>
         <w:rPr>
@@ -6503,7 +6496,7 @@
           <w:lang w:eastAsia="pt-BR"/>
         </w:rPr>
       </w:pPr>
-      <w:bookmarkStart w:id="8" w:name="_Toc84278534"/>
+      <w:bookmarkStart w:id="8" w:name="_Toc84369324"/>
       <w:proofErr w:type="spellStart"/>
       <w:r>
         <w:rPr>
@@ -6763,7 +6756,7 @@
               <w:sz w:val="16"/>
               <w:szCs w:val="16"/>
             </w:rPr>
-            <w:t>04/10/2021 22:21</w:t>
+            <w:t>05/10/2021 23:33</w:t>
           </w:r>
           <w:r>
             <w:rPr>
@@ -6825,7 +6818,7 @@
               <w:sz w:val="16"/>
               <w:szCs w:val="16"/>
             </w:rPr>
-            <w:t>4</w:t>
+            <w:t>10</w:t>
           </w:r>
           <w:r>
             <w:rPr>
@@ -9826,7 +9819,7 @@
 </file>
 
 <file path=customXml/itemProps1.xml><?xml version="1.0" encoding="utf-8"?>
-<ds:datastoreItem xmlns:ds="http://schemas.openxmlformats.org/officeDocument/2006/customXml" ds:itemID="{E3461B24-1611-4B26-B677-2BC6BAC7CF73}">
+<ds:datastoreItem xmlns:ds="http://schemas.openxmlformats.org/officeDocument/2006/customXml" ds:itemID="{8ECC12AA-0E83-4C06-9CDC-B94F0F7DE450}">
   <ds:schemaRefs>
     <ds:schemaRef ds:uri="http://schemas.openxmlformats.org/officeDocument/2006/bibliography"/>
   </ds:schemaRefs>

</xml_diff>

<commit_message>
finish study book unit 1
</commit_message>
<xml_diff>
--- a/Luis_Felipe_Class#9_2021/Interchange_1/English_Interchange_1.docx
+++ b/Luis_Felipe_Class#9_2021/Interchange_1/English_Interchange_1.docx
@@ -943,19 +943,7 @@
           <w:rPr>
             <w:rStyle w:val="Hyperlink"/>
           </w:rPr>
-          <w:t>https://youtu.be/fs6gMj4zN3Q?list=PLrE-TRI</w:t>
-        </w:r>
-        <w:r>
-          <w:rPr>
-            <w:rStyle w:val="Hyperlink"/>
-          </w:rPr>
-          <w:t>P</w:t>
-        </w:r>
-        <w:r>
-          <w:rPr>
-            <w:rStyle w:val="Hyperlink"/>
-          </w:rPr>
-          <w:t>aiR7oqjITR7U-p4-pqwEJiWTJ</w:t>
+          <w:t>https://youtu.be/fs6gMj4zN3Q?list=PLrE-TRIPaiR7oqjITR7U-p4-pqwEJiWTJ</w:t>
         </w:r>
       </w:hyperlink>
     </w:p>
@@ -1499,7 +1487,7 @@
           <w:lang w:val="en-US"/>
         </w:rPr>
         <w:lastRenderedPageBreak/>
-        <w:t>Study day (05</w:t>
+        <w:t>Study day (06</w:t>
       </w:r>
       <w:r>
         <w:rPr>
@@ -1583,7 +1571,57 @@
           <w:sz w:val="20"/>
           <w:lang w:val="en-US"/>
         </w:rPr>
-        <w:t xml:space="preserve"> NOK</w:t>
+        <w:t xml:space="preserve"> </w:t>
+      </w:r>
+      <w:r>
+        <w:rPr>
+          <w:bCs/>
+          <w:sz w:val="20"/>
+          <w:lang w:val="en-US"/>
+        </w:rPr>
+        <w:t>OK</w:t>
+      </w:r>
+    </w:p>
+    <w:p>
+      <w:pPr>
+        <w:pStyle w:val="WW-Commarcadores"/>
+        <w:numPr>
+          <w:ilvl w:val="0"/>
+          <w:numId w:val="6"/>
+        </w:numPr>
+        <w:rPr>
+          <w:bCs/>
+          <w:sz w:val="20"/>
+        </w:rPr>
+      </w:pPr>
+      <w:r>
+        <w:rPr>
+          <w:bCs/>
+          <w:sz w:val="20"/>
+        </w:rPr>
+        <w:t>Criar uma planilha com lista de palavras desconhecidas do mestrado</w:t>
+      </w:r>
+    </w:p>
+    <w:p>
+      <w:pPr>
+        <w:pStyle w:val="WW-Commarcadores"/>
+        <w:numPr>
+          <w:ilvl w:val="0"/>
+          <w:numId w:val="6"/>
+        </w:numPr>
+        <w:rPr>
+          <w:bCs/>
+          <w:sz w:val="20"/>
+          <w:lang w:val="en-US"/>
+        </w:rPr>
+      </w:pPr>
+      <w:r>
+        <w:rPr>
+          <w:bCs/>
+          <w:sz w:val="20"/>
+          <w:lang w:val="en-US"/>
+        </w:rPr>
+        <w:t>Workbook</w:t>
       </w:r>
     </w:p>
     <w:p>
@@ -1605,33 +1643,39 @@
           <w:sz w:val="20"/>
           <w:lang w:val="en-US"/>
         </w:rPr>
-        <w:t xml:space="preserve">To </w:t>
-      </w:r>
-      <w:proofErr w:type="gramStart"/>
-      <w:r>
-        <w:rPr>
-          <w:bCs/>
-          <w:sz w:val="20"/>
-          <w:lang w:val="en-US"/>
-        </w:rPr>
-        <w:t xml:space="preserve">see  </w:t>
-      </w:r>
-      <w:r>
-        <w:rPr>
-          <w:bCs/>
-          <w:sz w:val="20"/>
-          <w:lang w:val="en-US"/>
-        </w:rPr>
-        <w:t>interchange</w:t>
-      </w:r>
-      <w:proofErr w:type="gramEnd"/>
-      <w:r>
-        <w:rPr>
-          <w:bCs/>
-          <w:sz w:val="20"/>
-          <w:lang w:val="en-US"/>
-        </w:rPr>
-        <w:t>.</w:t>
+        <w:t xml:space="preserve">Finished exercise </w:t>
+      </w:r>
+      <w:r>
+        <w:rPr>
+          <w:bCs/>
+          <w:sz w:val="20"/>
+          <w:lang w:val="en-US"/>
+        </w:rPr>
+        <w:t>xxx</w:t>
+      </w:r>
+    </w:p>
+    <w:p>
+      <w:pPr>
+        <w:pStyle w:val="PargrafodaLista"/>
+        <w:numPr>
+          <w:ilvl w:val="0"/>
+          <w:numId w:val="6"/>
+        </w:numPr>
+        <w:rPr>
+          <w:lang w:val="en-US"/>
+        </w:rPr>
+      </w:pPr>
+      <w:r>
+        <w:rPr>
+          <w:lang w:val="en-US"/>
+        </w:rPr>
+        <w:t>Ask Jackie:</w:t>
+      </w:r>
+      <w:r>
+        <w:rPr>
+          <w:lang w:val="en-US"/>
+        </w:rPr>
+        <w:t xml:space="preserve"> OK</w:t>
       </w:r>
     </w:p>
     <w:p>
@@ -1644,14 +1688,32 @@
         <w:rPr>
           <w:bCs/>
           <w:sz w:val="20"/>
-        </w:rPr>
-      </w:pPr>
-      <w:r>
-        <w:rPr>
-          <w:bCs/>
-          <w:sz w:val="20"/>
-        </w:rPr>
-        <w:t>Criar uma planilha com lista de palavras desconhecidas do mestrado</w:t>
+          <w:lang w:val="en-US"/>
+        </w:rPr>
+      </w:pPr>
+      <w:r>
+        <w:rPr>
+          <w:bCs/>
+          <w:sz w:val="20"/>
+          <w:lang w:val="en-US"/>
+        </w:rPr>
+        <w:t xml:space="preserve">Drops </w:t>
+      </w:r>
+      <w:r>
+        <w:rPr>
+          <w:bCs/>
+          <w:sz w:val="20"/>
+          <w:lang w:val="en-US"/>
+        </w:rPr>
+        <w:t>–</w:t>
+      </w:r>
+      <w:r>
+        <w:rPr>
+          <w:bCs/>
+          <w:sz w:val="20"/>
+          <w:lang w:val="en-US"/>
+        </w:rPr>
+        <w:t xml:space="preserve"> OK</w:t>
       </w:r>
     </w:p>
     <w:p>
@@ -1673,7 +1735,300 @@
           <w:sz w:val="20"/>
           <w:lang w:val="en-US"/>
         </w:rPr>
-        <w:t>Workbook</w:t>
+        <w:t>Elsa</w:t>
+      </w:r>
+      <w:r>
+        <w:rPr>
+          <w:bCs/>
+          <w:sz w:val="20"/>
+          <w:lang w:val="en-US"/>
+        </w:rPr>
+        <w:t xml:space="preserve"> - </w:t>
+      </w:r>
+      <w:r>
+        <w:rPr>
+          <w:bCs/>
+          <w:sz w:val="20"/>
+          <w:lang w:val="en-US"/>
+        </w:rPr>
+        <w:t>N</w:t>
+      </w:r>
+      <w:r>
+        <w:rPr>
+          <w:bCs/>
+          <w:sz w:val="20"/>
+          <w:lang w:val="en-US"/>
+        </w:rPr>
+        <w:t>OK</w:t>
+      </w:r>
+    </w:p>
+    <w:p>
+      <w:pPr>
+        <w:pStyle w:val="WW-Commarcadores"/>
+        <w:numPr>
+          <w:ilvl w:val="0"/>
+          <w:numId w:val="6"/>
+        </w:numPr>
+        <w:rPr>
+          <w:bCs/>
+          <w:sz w:val="20"/>
+          <w:lang w:val="en-US"/>
+        </w:rPr>
+      </w:pPr>
+      <w:proofErr w:type="spellStart"/>
+      <w:r>
+        <w:rPr>
+          <w:bCs/>
+          <w:sz w:val="20"/>
+          <w:lang w:val="en-US"/>
+        </w:rPr>
+        <w:t>Duolingo</w:t>
+      </w:r>
+      <w:proofErr w:type="spellEnd"/>
+      <w:r>
+        <w:rPr>
+          <w:bCs/>
+          <w:sz w:val="20"/>
+          <w:lang w:val="en-US"/>
+        </w:rPr>
+        <w:t xml:space="preserve"> Italy - OK</w:t>
+      </w:r>
+    </w:p>
+    <w:p>
+      <w:pPr>
+        <w:pStyle w:val="WW-Commarcadores"/>
+        <w:numPr>
+          <w:ilvl w:val="0"/>
+          <w:numId w:val="6"/>
+        </w:numPr>
+        <w:rPr>
+          <w:bCs/>
+          <w:sz w:val="20"/>
+        </w:rPr>
+      </w:pPr>
+      <w:proofErr w:type="spellStart"/>
+      <w:r>
+        <w:rPr>
+          <w:bCs/>
+          <w:sz w:val="20"/>
+        </w:rPr>
+        <w:t>Busuu</w:t>
+      </w:r>
+      <w:proofErr w:type="spellEnd"/>
+      <w:r>
+        <w:rPr>
+          <w:bCs/>
+          <w:sz w:val="20"/>
+        </w:rPr>
+        <w:t xml:space="preserve"> – </w:t>
+      </w:r>
+      <w:bookmarkStart w:id="5" w:name="_GoBack"/>
+      <w:bookmarkEnd w:id="5"/>
+      <w:r>
+        <w:rPr>
+          <w:bCs/>
+          <w:sz w:val="20"/>
+        </w:rPr>
+        <w:t xml:space="preserve">OK - </w:t>
+      </w:r>
+      <w:r>
+        <w:rPr>
+          <w:bCs/>
+          <w:sz w:val="20"/>
+        </w:rPr>
+        <w:t>Lição 53: Eu ligo para o meu pai dia sim, dia não</w:t>
+      </w:r>
+    </w:p>
+    <w:p>
+      <w:pPr>
+        <w:pStyle w:val="WW-Commarcadores"/>
+        <w:numPr>
+          <w:ilvl w:val="0"/>
+          <w:numId w:val="0"/>
+        </w:numPr>
+        <w:ind w:left="720"/>
+        <w:rPr>
+          <w:bCs/>
+          <w:sz w:val="20"/>
+        </w:rPr>
+      </w:pPr>
+      <w:r>
+        <w:rPr>
+          <w:bCs/>
+          <w:sz w:val="20"/>
+        </w:rPr>
+        <w:drawing>
+          <wp:inline distT="0" distB="0" distL="0" distR="0" wp14:anchorId="19FCD717" wp14:editId="72047E81">
+            <wp:extent cx="6642100" cy="5101590"/>
+            <wp:effectExtent l="0" t="0" r="6350" b="3810"/>
+            <wp:docPr id="10" name="Imagem 10"/>
+            <wp:cNvGraphicFramePr>
+              <a:graphicFrameLocks xmlns:a="http://schemas.openxmlformats.org/drawingml/2006/main" noChangeAspect="1"/>
+            </wp:cNvGraphicFramePr>
+            <a:graphic xmlns:a="http://schemas.openxmlformats.org/drawingml/2006/main">
+              <a:graphicData uri="http://schemas.openxmlformats.org/drawingml/2006/picture">
+                <pic:pic xmlns:pic="http://schemas.openxmlformats.org/drawingml/2006/picture">
+                  <pic:nvPicPr>
+                    <pic:cNvPr id="1" name=""/>
+                    <pic:cNvPicPr/>
+                  </pic:nvPicPr>
+                  <pic:blipFill>
+                    <a:blip r:embed="rId12"/>
+                    <a:stretch>
+                      <a:fillRect/>
+                    </a:stretch>
+                  </pic:blipFill>
+                  <pic:spPr>
+                    <a:xfrm>
+                      <a:off x="0" y="0"/>
+                      <a:ext cx="6642100" cy="5101590"/>
+                    </a:xfrm>
+                    <a:prstGeom prst="rect">
+                      <a:avLst/>
+                    </a:prstGeom>
+                  </pic:spPr>
+                </pic:pic>
+              </a:graphicData>
+            </a:graphic>
+          </wp:inline>
+        </w:drawing>
+      </w:r>
+    </w:p>
+    <w:p>
+      <w:pPr>
+        <w:pStyle w:val="WW-Commarcadores"/>
+        <w:numPr>
+          <w:ilvl w:val="0"/>
+          <w:numId w:val="6"/>
+        </w:numPr>
+        <w:rPr>
+          <w:bCs/>
+          <w:sz w:val="20"/>
+          <w:lang w:val="en-US"/>
+        </w:rPr>
+      </w:pPr>
+      <w:r>
+        <w:rPr>
+          <w:bCs/>
+          <w:sz w:val="20"/>
+          <w:lang w:val="en-US"/>
+        </w:rPr>
+        <w:t>News in levels – NOK</w:t>
+      </w:r>
+    </w:p>
+    <w:p>
+      <w:pPr>
+        <w:rPr>
+          <w:b/>
+          <w:lang w:val="en-US"/>
+        </w:rPr>
+      </w:pPr>
+    </w:p>
+    <w:p>
+      <w:pPr>
+        <w:rPr>
+          <w:b/>
+          <w:lang w:val="en-US"/>
+        </w:rPr>
+      </w:pPr>
+    </w:p>
+    <w:p>
+      <w:pPr>
+        <w:rPr>
+          <w:b/>
+          <w:lang w:val="en-US"/>
+        </w:rPr>
+      </w:pPr>
+      <w:r>
+        <w:rPr>
+          <w:b/>
+          <w:lang w:val="en-US"/>
+        </w:rPr>
+        <w:t>Study day (05</w:t>
+      </w:r>
+      <w:r>
+        <w:rPr>
+          <w:b/>
+          <w:lang w:val="en-US"/>
+        </w:rPr>
+        <w:t>/10/2021)</w:t>
+      </w:r>
+    </w:p>
+    <w:p>
+      <w:pPr>
+        <w:rPr>
+          <w:lang w:val="en-US"/>
+        </w:rPr>
+      </w:pPr>
+    </w:p>
+    <w:p>
+      <w:pPr>
+        <w:pStyle w:val="WW-Commarcadores"/>
+        <w:numPr>
+          <w:ilvl w:val="0"/>
+          <w:numId w:val="0"/>
+        </w:numPr>
+        <w:rPr>
+          <w:b/>
+          <w:bCs/>
+          <w:sz w:val="20"/>
+          <w:lang w:val="en-US"/>
+        </w:rPr>
+      </w:pPr>
+      <w:r>
+        <w:rPr>
+          <w:b/>
+          <w:bCs/>
+          <w:sz w:val="20"/>
+          <w:lang w:val="en-US"/>
+        </w:rPr>
+        <w:t>Tasks</w:t>
+      </w:r>
+    </w:p>
+    <w:p>
+      <w:pPr>
+        <w:pStyle w:val="WW-Commarcadores"/>
+        <w:numPr>
+          <w:ilvl w:val="0"/>
+          <w:numId w:val="6"/>
+        </w:numPr>
+        <w:rPr>
+          <w:bCs/>
+          <w:sz w:val="20"/>
+          <w:lang w:val="en-US"/>
+        </w:rPr>
+      </w:pPr>
+      <w:r>
+        <w:rPr>
+          <w:bCs/>
+          <w:sz w:val="20"/>
+          <w:lang w:val="en-US"/>
+        </w:rPr>
+        <w:t>See</w:t>
+      </w:r>
+      <w:r>
+        <w:rPr>
+          <w:bCs/>
+          <w:sz w:val="20"/>
+          <w:lang w:val="en-US"/>
+        </w:rPr>
+        <w:t xml:space="preserve"> video unit 1 </w:t>
+      </w:r>
+      <w:r>
+        <w:rPr>
+          <w:bCs/>
+          <w:sz w:val="20"/>
+          <w:lang w:val="en-US"/>
+        </w:rPr>
+        <w:t>–</w:t>
+      </w:r>
+      <w:r>
+        <w:rPr>
+          <w:bCs/>
+          <w:sz w:val="20"/>
+          <w:lang w:val="en-US"/>
+        </w:rPr>
+        <w:t xml:space="preserve"> NOK</w:t>
       </w:r>
     </w:p>
     <w:p>
@@ -1695,51 +2050,53 @@
           <w:sz w:val="20"/>
           <w:lang w:val="en-US"/>
         </w:rPr>
-        <w:t xml:space="preserve">Finished exercise </w:t>
-      </w:r>
-      <w:r>
-        <w:rPr>
-          <w:bCs/>
-          <w:sz w:val="20"/>
-          <w:lang w:val="en-US"/>
-        </w:rPr>
-        <w:t>xxx</w:t>
-      </w:r>
-    </w:p>
-    <w:p>
-      <w:pPr>
-        <w:pStyle w:val="PargrafodaLista"/>
+        <w:t xml:space="preserve">To </w:t>
+      </w:r>
+      <w:proofErr w:type="gramStart"/>
+      <w:r>
+        <w:rPr>
+          <w:bCs/>
+          <w:sz w:val="20"/>
+          <w:lang w:val="en-US"/>
+        </w:rPr>
+        <w:t>see  interchange</w:t>
+      </w:r>
+      <w:proofErr w:type="gramEnd"/>
+      <w:r>
+        <w:rPr>
+          <w:bCs/>
+          <w:sz w:val="20"/>
+          <w:lang w:val="en-US"/>
+        </w:rPr>
+        <w:t xml:space="preserve"> ok</w:t>
+      </w:r>
+      <w:r>
+        <w:rPr>
+          <w:bCs/>
+          <w:sz w:val="20"/>
+          <w:lang w:val="en-US"/>
+        </w:rPr>
+        <w:t>.</w:t>
+      </w:r>
+    </w:p>
+    <w:p>
+      <w:pPr>
+        <w:pStyle w:val="WW-Commarcadores"/>
         <w:numPr>
           <w:ilvl w:val="0"/>
           <w:numId w:val="6"/>
         </w:numPr>
         <w:rPr>
-          <w:lang w:val="en-US"/>
-        </w:rPr>
-      </w:pPr>
-      <w:r>
-        <w:rPr>
-          <w:lang w:val="en-US"/>
-        </w:rPr>
-        <w:t>Ask Jackie</w:t>
-      </w:r>
-      <w:r>
-        <w:rPr>
-          <w:lang w:val="en-US"/>
-        </w:rPr>
-        <w:t xml:space="preserve"> and BBC</w:t>
-      </w:r>
-      <w:r>
-        <w:rPr>
-          <w:lang w:val="en-US"/>
-        </w:rPr>
-        <w:t xml:space="preserve">: </w:t>
-      </w:r>
-      <w:r>
-        <w:rPr>
-          <w:lang w:val="en-US"/>
-        </w:rPr>
-        <w:t>ok</w:t>
+          <w:bCs/>
+          <w:sz w:val="20"/>
+        </w:rPr>
+      </w:pPr>
+      <w:r>
+        <w:rPr>
+          <w:bCs/>
+          <w:sz w:val="20"/>
+        </w:rPr>
+        <w:t>Criar uma planilha com lista de palavras desconhecidas do mestrado</w:t>
       </w:r>
     </w:p>
     <w:p>
@@ -1761,338 +2118,7 @@
           <w:sz w:val="20"/>
           <w:lang w:val="en-US"/>
         </w:rPr>
-        <w:t xml:space="preserve">Drops </w:t>
-      </w:r>
-      <w:r>
-        <w:rPr>
-          <w:bCs/>
-          <w:sz w:val="20"/>
-          <w:lang w:val="en-US"/>
-        </w:rPr>
-        <w:t>–</w:t>
-      </w:r>
-      <w:r>
-        <w:rPr>
-          <w:bCs/>
-          <w:sz w:val="20"/>
-          <w:lang w:val="en-US"/>
-        </w:rPr>
-        <w:t xml:space="preserve"> OK</w:t>
-      </w:r>
-    </w:p>
-    <w:p>
-      <w:pPr>
-        <w:pStyle w:val="WW-Commarcadores"/>
-        <w:numPr>
-          <w:ilvl w:val="0"/>
-          <w:numId w:val="6"/>
-        </w:numPr>
-        <w:rPr>
-          <w:bCs/>
-          <w:sz w:val="20"/>
-          <w:lang w:val="en-US"/>
-        </w:rPr>
-      </w:pPr>
-      <w:r>
-        <w:rPr>
-          <w:bCs/>
-          <w:sz w:val="20"/>
-          <w:lang w:val="en-US"/>
-        </w:rPr>
-        <w:t>Elsa</w:t>
-      </w:r>
-      <w:r>
-        <w:rPr>
-          <w:bCs/>
-          <w:sz w:val="20"/>
-          <w:lang w:val="en-US"/>
-        </w:rPr>
-        <w:t xml:space="preserve"> - </w:t>
-      </w:r>
-      <w:r>
-        <w:rPr>
-          <w:bCs/>
-          <w:sz w:val="20"/>
-          <w:lang w:val="en-US"/>
-        </w:rPr>
-        <w:t>N</w:t>
-      </w:r>
-      <w:r>
-        <w:rPr>
-          <w:bCs/>
-          <w:sz w:val="20"/>
-          <w:lang w:val="en-US"/>
-        </w:rPr>
-        <w:t>OK</w:t>
-      </w:r>
-    </w:p>
-    <w:p>
-      <w:pPr>
-        <w:pStyle w:val="WW-Commarcadores"/>
-        <w:numPr>
-          <w:ilvl w:val="0"/>
-          <w:numId w:val="6"/>
-        </w:numPr>
-        <w:rPr>
-          <w:bCs/>
-          <w:sz w:val="20"/>
-          <w:lang w:val="en-US"/>
-        </w:rPr>
-      </w:pPr>
-      <w:proofErr w:type="spellStart"/>
-      <w:r>
-        <w:rPr>
-          <w:bCs/>
-          <w:sz w:val="20"/>
-          <w:lang w:val="en-US"/>
-        </w:rPr>
-        <w:t>Duolingo</w:t>
-      </w:r>
-      <w:proofErr w:type="spellEnd"/>
-      <w:r>
-        <w:rPr>
-          <w:bCs/>
-          <w:sz w:val="20"/>
-          <w:lang w:val="en-US"/>
-        </w:rPr>
-        <w:t xml:space="preserve"> Italy - </w:t>
-      </w:r>
-      <w:r>
-        <w:rPr>
-          <w:bCs/>
-          <w:sz w:val="20"/>
-          <w:lang w:val="en-US"/>
-        </w:rPr>
-        <w:t>N</w:t>
-      </w:r>
-      <w:r>
-        <w:rPr>
-          <w:bCs/>
-          <w:sz w:val="20"/>
-          <w:lang w:val="en-US"/>
-        </w:rPr>
-        <w:t>OK</w:t>
-      </w:r>
-    </w:p>
-    <w:p>
-      <w:pPr>
-        <w:pStyle w:val="WW-Commarcadores"/>
-        <w:numPr>
-          <w:ilvl w:val="0"/>
-          <w:numId w:val="6"/>
-        </w:numPr>
-        <w:rPr>
-          <w:bCs/>
-          <w:sz w:val="20"/>
-        </w:rPr>
-      </w:pPr>
-      <w:proofErr w:type="spellStart"/>
-      <w:r>
-        <w:rPr>
-          <w:bCs/>
-          <w:sz w:val="20"/>
-        </w:rPr>
-        <w:t>Busuu</w:t>
-      </w:r>
-      <w:proofErr w:type="spellEnd"/>
-      <w:r>
-        <w:rPr>
-          <w:bCs/>
-          <w:sz w:val="20"/>
-        </w:rPr>
-        <w:t xml:space="preserve"> – </w:t>
-      </w:r>
-      <w:r>
-        <w:rPr>
-          <w:bCs/>
-          <w:sz w:val="20"/>
-        </w:rPr>
-        <w:t>N</w:t>
-      </w:r>
-      <w:r>
-        <w:rPr>
-          <w:bCs/>
-          <w:sz w:val="20"/>
-        </w:rPr>
-        <w:t>OK - Li</w:t>
-      </w:r>
-      <w:bookmarkStart w:id="5" w:name="_GoBack"/>
-      <w:bookmarkEnd w:id="5"/>
-      <w:r>
-        <w:rPr>
-          <w:bCs/>
-          <w:sz w:val="20"/>
-        </w:rPr>
-        <w:t xml:space="preserve">ção </w:t>
-      </w:r>
-      <w:proofErr w:type="spellStart"/>
-      <w:r>
-        <w:rPr>
-          <w:bCs/>
-          <w:sz w:val="20"/>
-        </w:rPr>
-        <w:t>Lição</w:t>
-      </w:r>
-      <w:proofErr w:type="spellEnd"/>
-      <w:r>
-        <w:rPr>
-          <w:bCs/>
-          <w:sz w:val="20"/>
-        </w:rPr>
-        <w:t xml:space="preserve"> </w:t>
-      </w:r>
-      <w:proofErr w:type="spellStart"/>
-      <w:r>
-        <w:rPr>
-          <w:bCs/>
-          <w:sz w:val="20"/>
-        </w:rPr>
-        <w:t>xx</w:t>
-      </w:r>
-      <w:proofErr w:type="spellEnd"/>
-    </w:p>
-    <w:p>
-      <w:pPr>
-        <w:pStyle w:val="WW-Commarcadores"/>
-        <w:numPr>
-          <w:ilvl w:val="0"/>
-          <w:numId w:val="6"/>
-        </w:numPr>
-        <w:rPr>
-          <w:bCs/>
-          <w:sz w:val="20"/>
-          <w:lang w:val="en-US"/>
-        </w:rPr>
-      </w:pPr>
-      <w:r>
-        <w:rPr>
-          <w:bCs/>
-          <w:sz w:val="20"/>
-          <w:lang w:val="en-US"/>
-        </w:rPr>
-        <w:t>News in levels – NOK</w:t>
-      </w:r>
-    </w:p>
-    <w:p>
-      <w:pPr>
-        <w:rPr>
-          <w:b/>
-          <w:lang w:val="en-US"/>
-        </w:rPr>
-      </w:pPr>
-    </w:p>
-    <w:p>
-      <w:pPr>
-        <w:rPr>
-          <w:b/>
-          <w:lang w:val="en-US"/>
-        </w:rPr>
-      </w:pPr>
-    </w:p>
-    <w:p>
-      <w:pPr>
-        <w:rPr>
-          <w:b/>
-          <w:lang w:val="en-US"/>
-        </w:rPr>
-      </w:pPr>
-      <w:r>
-        <w:rPr>
-          <w:b/>
-          <w:lang w:val="en-US"/>
-        </w:rPr>
-        <w:t>Study day (04/10/2021</w:t>
-      </w:r>
-      <w:r>
-        <w:rPr>
-          <w:b/>
-          <w:lang w:val="en-US"/>
-        </w:rPr>
-        <w:t xml:space="preserve"> 22:22h a</w:t>
-      </w:r>
-      <w:r>
-        <w:rPr>
-          <w:b/>
-          <w:lang w:val="en-US"/>
-        </w:rPr>
-        <w:t>)</w:t>
-      </w:r>
-    </w:p>
-    <w:p>
-      <w:pPr>
-        <w:rPr>
-          <w:lang w:val="en-US"/>
-        </w:rPr>
-      </w:pPr>
-    </w:p>
-    <w:p>
-      <w:pPr>
-        <w:pStyle w:val="WW-Commarcadores"/>
-        <w:numPr>
-          <w:ilvl w:val="0"/>
-          <w:numId w:val="0"/>
-        </w:numPr>
-        <w:rPr>
-          <w:b/>
-          <w:bCs/>
-          <w:sz w:val="20"/>
-          <w:lang w:val="en-US"/>
-        </w:rPr>
-      </w:pPr>
-      <w:r>
-        <w:rPr>
-          <w:b/>
-          <w:bCs/>
-          <w:sz w:val="20"/>
-          <w:lang w:val="en-US"/>
-        </w:rPr>
-        <w:t>Tasks</w:t>
-      </w:r>
-    </w:p>
-    <w:p>
-      <w:pPr>
-        <w:pStyle w:val="WW-Commarcadores"/>
-        <w:numPr>
-          <w:ilvl w:val="0"/>
-          <w:numId w:val="6"/>
-        </w:numPr>
-        <w:rPr>
-          <w:bCs/>
-          <w:sz w:val="20"/>
-          <w:lang w:val="en-US"/>
-        </w:rPr>
-      </w:pPr>
-      <w:r>
-        <w:rPr>
-          <w:bCs/>
-          <w:sz w:val="20"/>
-          <w:lang w:val="en-US"/>
-        </w:rPr>
-        <w:t>See</w:t>
-      </w:r>
-      <w:r>
-        <w:rPr>
-          <w:bCs/>
-          <w:sz w:val="20"/>
-          <w:lang w:val="en-US"/>
-        </w:rPr>
-        <w:t xml:space="preserve"> video unit 1 </w:t>
-      </w:r>
-      <w:r>
-        <w:rPr>
-          <w:bCs/>
-          <w:sz w:val="20"/>
-          <w:lang w:val="en-US"/>
-        </w:rPr>
-        <w:t>–</w:t>
-      </w:r>
-      <w:r>
-        <w:rPr>
-          <w:bCs/>
-          <w:sz w:val="20"/>
-          <w:lang w:val="en-US"/>
-        </w:rPr>
-        <w:t xml:space="preserve"> NOK</w:t>
+        <w:t>Workbook</w:t>
       </w:r>
     </w:p>
     <w:p>
@@ -2114,47 +2140,33 @@
           <w:sz w:val="20"/>
           <w:lang w:val="en-US"/>
         </w:rPr>
-        <w:t>To see  in 7</w:t>
-      </w:r>
-      <w:r>
-        <w:rPr>
-          <w:bCs/>
-          <w:sz w:val="20"/>
-          <w:lang w:val="en-US"/>
-        </w:rPr>
-        <w:t>:</w:t>
-      </w:r>
-      <w:r>
-        <w:rPr>
-          <w:bCs/>
-          <w:sz w:val="20"/>
-          <w:lang w:val="en-US"/>
-        </w:rPr>
-        <w:t>50</w:t>
-      </w:r>
-      <w:r>
-        <w:rPr>
-          <w:bCs/>
-          <w:sz w:val="20"/>
-          <w:lang w:val="en-US"/>
-        </w:rPr>
-        <w:t>’</w:t>
-      </w:r>
-      <w:r>
-        <w:rPr>
-          <w:bCs/>
-          <w:sz w:val="20"/>
-          <w:lang w:val="en-US"/>
-        </w:rPr>
-        <w:t xml:space="preserve"> minute</w:t>
-      </w:r>
-      <w:r>
-        <w:rPr>
-          <w:bCs/>
-          <w:sz w:val="20"/>
-          <w:lang w:val="en-US"/>
-        </w:rPr>
-        <w:t>.</w:t>
+        <w:t xml:space="preserve">Finished exercise </w:t>
+      </w:r>
+      <w:r>
+        <w:rPr>
+          <w:bCs/>
+          <w:sz w:val="20"/>
+          <w:lang w:val="en-US"/>
+        </w:rPr>
+        <w:t>xxx</w:t>
+      </w:r>
+    </w:p>
+    <w:p>
+      <w:pPr>
+        <w:pStyle w:val="PargrafodaLista"/>
+        <w:numPr>
+          <w:ilvl w:val="0"/>
+          <w:numId w:val="6"/>
+        </w:numPr>
+        <w:rPr>
+          <w:lang w:val="en-US"/>
+        </w:rPr>
+      </w:pPr>
+      <w:r>
+        <w:rPr>
+          <w:lang w:val="en-US"/>
+        </w:rPr>
+        <w:t>Ask Jackie and BBC: ok</w:t>
       </w:r>
     </w:p>
     <w:p>
@@ -2166,39 +2178,128 @@
         </w:numPr>
         <w:rPr>
           <w:bCs/>
-          <w:color w:val="FF0000"/>
-          <w:sz w:val="20"/>
-          <w:lang w:val="en-US"/>
-        </w:rPr>
-      </w:pPr>
-      <w:r>
-        <w:rPr>
-          <w:bCs/>
-          <w:color w:val="FF0000"/>
-          <w:sz w:val="20"/>
-          <w:lang w:val="en-US"/>
-        </w:rPr>
-        <w:t xml:space="preserve">To see </w:t>
-      </w:r>
+          <w:sz w:val="20"/>
+          <w:lang w:val="en-US"/>
+        </w:rPr>
+      </w:pPr>
+      <w:r>
+        <w:rPr>
+          <w:bCs/>
+          <w:sz w:val="20"/>
+          <w:lang w:val="en-US"/>
+        </w:rPr>
+        <w:t xml:space="preserve">Drops </w:t>
+      </w:r>
+      <w:r>
+        <w:rPr>
+          <w:bCs/>
+          <w:sz w:val="20"/>
+          <w:lang w:val="en-US"/>
+        </w:rPr>
+        <w:t>–</w:t>
+      </w:r>
+      <w:r>
+        <w:rPr>
+          <w:bCs/>
+          <w:sz w:val="20"/>
+          <w:lang w:val="en-US"/>
+        </w:rPr>
+        <w:t xml:space="preserve"> OK</w:t>
+      </w:r>
+    </w:p>
+    <w:p>
+      <w:pPr>
+        <w:pStyle w:val="WW-Commarcadores"/>
+        <w:numPr>
+          <w:ilvl w:val="0"/>
+          <w:numId w:val="6"/>
+        </w:numPr>
+        <w:rPr>
+          <w:bCs/>
+          <w:sz w:val="20"/>
+          <w:lang w:val="en-US"/>
+        </w:rPr>
+      </w:pPr>
+      <w:r>
+        <w:rPr>
+          <w:bCs/>
+          <w:sz w:val="20"/>
+          <w:lang w:val="en-US"/>
+        </w:rPr>
+        <w:t>Elsa</w:t>
+      </w:r>
+      <w:r>
+        <w:rPr>
+          <w:bCs/>
+          <w:sz w:val="20"/>
+          <w:lang w:val="en-US"/>
+        </w:rPr>
+        <w:t xml:space="preserve"> - </w:t>
+      </w:r>
+      <w:r>
+        <w:rPr>
+          <w:bCs/>
+          <w:sz w:val="20"/>
+          <w:lang w:val="en-US"/>
+        </w:rPr>
+        <w:t>N</w:t>
+      </w:r>
+      <w:r>
+        <w:rPr>
+          <w:bCs/>
+          <w:sz w:val="20"/>
+          <w:lang w:val="en-US"/>
+        </w:rPr>
+        <w:t>OK</w:t>
+      </w:r>
+    </w:p>
+    <w:p>
+      <w:pPr>
+        <w:pStyle w:val="WW-Commarcadores"/>
+        <w:numPr>
+          <w:ilvl w:val="0"/>
+          <w:numId w:val="6"/>
+        </w:numPr>
+        <w:rPr>
+          <w:bCs/>
+          <w:sz w:val="20"/>
+          <w:lang w:val="en-US"/>
+        </w:rPr>
+      </w:pPr>
       <w:proofErr w:type="spellStart"/>
       <w:r>
         <w:rPr>
           <w:bCs/>
-          <w:color w:val="FF0000"/>
-          <w:sz w:val="20"/>
-          <w:lang w:val="en-US"/>
-        </w:rPr>
-        <w:t>gramar</w:t>
+          <w:sz w:val="20"/>
+          <w:lang w:val="en-US"/>
+        </w:rPr>
+        <w:lastRenderedPageBreak/>
+        <w:t>Duolingo</w:t>
       </w:r>
       <w:proofErr w:type="spellEnd"/>
       <w:r>
         <w:rPr>
           <w:bCs/>
-          <w:color w:val="FF0000"/>
-          <w:sz w:val="20"/>
-          <w:lang w:val="en-US"/>
-        </w:rPr>
-        <w:t xml:space="preserve"> plus page pdf 152</w:t>
+          <w:sz w:val="20"/>
+          <w:lang w:val="en-US"/>
+        </w:rPr>
+        <w:t xml:space="preserve"> Italy - </w:t>
+      </w:r>
+      <w:r>
+        <w:rPr>
+          <w:bCs/>
+          <w:sz w:val="20"/>
+          <w:lang w:val="en-US"/>
+        </w:rPr>
+        <w:t>N</w:t>
+      </w:r>
+      <w:r>
+        <w:rPr>
+          <w:bCs/>
+          <w:sz w:val="20"/>
+          <w:lang w:val="en-US"/>
+        </w:rPr>
+        <w:t>OK</w:t>
       </w:r>
     </w:p>
     <w:p>
@@ -2213,13 +2314,61 @@
           <w:sz w:val="20"/>
         </w:rPr>
       </w:pPr>
-      <w:r>
-        <w:rPr>
-          <w:bCs/>
-          <w:sz w:val="20"/>
-        </w:rPr>
-        <w:t>Criar uma planilha com lista de palavras desconhecidas do mestrado</w:t>
-      </w:r>
+      <w:proofErr w:type="spellStart"/>
+      <w:r>
+        <w:rPr>
+          <w:bCs/>
+          <w:sz w:val="20"/>
+        </w:rPr>
+        <w:t>Busuu</w:t>
+      </w:r>
+      <w:proofErr w:type="spellEnd"/>
+      <w:r>
+        <w:rPr>
+          <w:bCs/>
+          <w:sz w:val="20"/>
+        </w:rPr>
+        <w:t xml:space="preserve"> – </w:t>
+      </w:r>
+      <w:r>
+        <w:rPr>
+          <w:bCs/>
+          <w:sz w:val="20"/>
+        </w:rPr>
+        <w:t>N</w:t>
+      </w:r>
+      <w:r>
+        <w:rPr>
+          <w:bCs/>
+          <w:sz w:val="20"/>
+        </w:rPr>
+        <w:t xml:space="preserve">OK - Lição </w:t>
+      </w:r>
+      <w:proofErr w:type="spellStart"/>
+      <w:r>
+        <w:rPr>
+          <w:bCs/>
+          <w:sz w:val="20"/>
+        </w:rPr>
+        <w:t>Lição</w:t>
+      </w:r>
+      <w:proofErr w:type="spellEnd"/>
+      <w:r>
+        <w:rPr>
+          <w:bCs/>
+          <w:sz w:val="20"/>
+        </w:rPr>
+        <w:t xml:space="preserve"> </w:t>
+      </w:r>
+      <w:proofErr w:type="spellStart"/>
+      <w:r>
+        <w:rPr>
+          <w:bCs/>
+          <w:sz w:val="20"/>
+        </w:rPr>
+        <w:t>xx</w:t>
+      </w:r>
+      <w:proofErr w:type="spellEnd"/>
     </w:p>
     <w:p>
       <w:pPr>
@@ -2240,7 +2389,129 @@
           <w:sz w:val="20"/>
           <w:lang w:val="en-US"/>
         </w:rPr>
-        <w:t>Workbook</w:t>
+        <w:t>News in levels – NOK</w:t>
+      </w:r>
+    </w:p>
+    <w:p>
+      <w:pPr>
+        <w:rPr>
+          <w:b/>
+          <w:lang w:val="en-US"/>
+        </w:rPr>
+      </w:pPr>
+    </w:p>
+    <w:p>
+      <w:pPr>
+        <w:rPr>
+          <w:b/>
+          <w:lang w:val="en-US"/>
+        </w:rPr>
+      </w:pPr>
+    </w:p>
+    <w:p>
+      <w:pPr>
+        <w:rPr>
+          <w:b/>
+          <w:lang w:val="en-US"/>
+        </w:rPr>
+      </w:pPr>
+      <w:r>
+        <w:rPr>
+          <w:b/>
+          <w:lang w:val="en-US"/>
+        </w:rPr>
+        <w:t>Study day (04/10/2021</w:t>
+      </w:r>
+      <w:r>
+        <w:rPr>
+          <w:b/>
+          <w:lang w:val="en-US"/>
+        </w:rPr>
+        <w:t xml:space="preserve"> 22:22h a</w:t>
+      </w:r>
+      <w:r>
+        <w:rPr>
+          <w:b/>
+          <w:lang w:val="en-US"/>
+        </w:rPr>
+        <w:t>)</w:t>
+      </w:r>
+    </w:p>
+    <w:p>
+      <w:pPr>
+        <w:rPr>
+          <w:lang w:val="en-US"/>
+        </w:rPr>
+      </w:pPr>
+    </w:p>
+    <w:p>
+      <w:pPr>
+        <w:pStyle w:val="WW-Commarcadores"/>
+        <w:numPr>
+          <w:ilvl w:val="0"/>
+          <w:numId w:val="0"/>
+        </w:numPr>
+        <w:rPr>
+          <w:b/>
+          <w:bCs/>
+          <w:sz w:val="20"/>
+          <w:lang w:val="en-US"/>
+        </w:rPr>
+      </w:pPr>
+      <w:r>
+        <w:rPr>
+          <w:b/>
+          <w:bCs/>
+          <w:sz w:val="20"/>
+          <w:lang w:val="en-US"/>
+        </w:rPr>
+        <w:t>Tasks</w:t>
+      </w:r>
+    </w:p>
+    <w:p>
+      <w:pPr>
+        <w:pStyle w:val="WW-Commarcadores"/>
+        <w:numPr>
+          <w:ilvl w:val="0"/>
+          <w:numId w:val="6"/>
+        </w:numPr>
+        <w:rPr>
+          <w:bCs/>
+          <w:sz w:val="20"/>
+          <w:lang w:val="en-US"/>
+        </w:rPr>
+      </w:pPr>
+      <w:r>
+        <w:rPr>
+          <w:bCs/>
+          <w:sz w:val="20"/>
+          <w:lang w:val="en-US"/>
+        </w:rPr>
+        <w:t>See</w:t>
+      </w:r>
+      <w:r>
+        <w:rPr>
+          <w:bCs/>
+          <w:sz w:val="20"/>
+          <w:lang w:val="en-US"/>
+        </w:rPr>
+        <w:t xml:space="preserve"> video unit 1 </w:t>
+      </w:r>
+      <w:r>
+        <w:rPr>
+          <w:bCs/>
+          <w:sz w:val="20"/>
+          <w:lang w:val="en-US"/>
+        </w:rPr>
+        <w:t>–</w:t>
+      </w:r>
+      <w:r>
+        <w:rPr>
+          <w:bCs/>
+          <w:sz w:val="20"/>
+          <w:lang w:val="en-US"/>
+        </w:rPr>
+        <w:t xml:space="preserve"> NOK</w:t>
       </w:r>
     </w:p>
     <w:p>
@@ -2262,6 +2533,154 @@
           <w:sz w:val="20"/>
           <w:lang w:val="en-US"/>
         </w:rPr>
+        <w:t>To see  in 7</w:t>
+      </w:r>
+      <w:r>
+        <w:rPr>
+          <w:bCs/>
+          <w:sz w:val="20"/>
+          <w:lang w:val="en-US"/>
+        </w:rPr>
+        <w:t>:</w:t>
+      </w:r>
+      <w:r>
+        <w:rPr>
+          <w:bCs/>
+          <w:sz w:val="20"/>
+          <w:lang w:val="en-US"/>
+        </w:rPr>
+        <w:t>50</w:t>
+      </w:r>
+      <w:r>
+        <w:rPr>
+          <w:bCs/>
+          <w:sz w:val="20"/>
+          <w:lang w:val="en-US"/>
+        </w:rPr>
+        <w:t>’</w:t>
+      </w:r>
+      <w:r>
+        <w:rPr>
+          <w:bCs/>
+          <w:sz w:val="20"/>
+          <w:lang w:val="en-US"/>
+        </w:rPr>
+        <w:t xml:space="preserve"> minute</w:t>
+      </w:r>
+      <w:r>
+        <w:rPr>
+          <w:bCs/>
+          <w:sz w:val="20"/>
+          <w:lang w:val="en-US"/>
+        </w:rPr>
+        <w:t>.</w:t>
+      </w:r>
+    </w:p>
+    <w:p>
+      <w:pPr>
+        <w:pStyle w:val="WW-Commarcadores"/>
+        <w:numPr>
+          <w:ilvl w:val="0"/>
+          <w:numId w:val="6"/>
+        </w:numPr>
+        <w:rPr>
+          <w:bCs/>
+          <w:color w:val="FF0000"/>
+          <w:sz w:val="20"/>
+          <w:lang w:val="en-US"/>
+        </w:rPr>
+      </w:pPr>
+      <w:r>
+        <w:rPr>
+          <w:bCs/>
+          <w:color w:val="FF0000"/>
+          <w:sz w:val="20"/>
+          <w:lang w:val="en-US"/>
+        </w:rPr>
+        <w:t xml:space="preserve">To see </w:t>
+      </w:r>
+      <w:proofErr w:type="spellStart"/>
+      <w:r>
+        <w:rPr>
+          <w:bCs/>
+          <w:color w:val="FF0000"/>
+          <w:sz w:val="20"/>
+          <w:lang w:val="en-US"/>
+        </w:rPr>
+        <w:t>gramar</w:t>
+      </w:r>
+      <w:proofErr w:type="spellEnd"/>
+      <w:r>
+        <w:rPr>
+          <w:bCs/>
+          <w:color w:val="FF0000"/>
+          <w:sz w:val="20"/>
+          <w:lang w:val="en-US"/>
+        </w:rPr>
+        <w:t xml:space="preserve"> plus page pdf 152</w:t>
+      </w:r>
+    </w:p>
+    <w:p>
+      <w:pPr>
+        <w:pStyle w:val="WW-Commarcadores"/>
+        <w:numPr>
+          <w:ilvl w:val="0"/>
+          <w:numId w:val="6"/>
+        </w:numPr>
+        <w:rPr>
+          <w:bCs/>
+          <w:sz w:val="20"/>
+        </w:rPr>
+      </w:pPr>
+      <w:r>
+        <w:rPr>
+          <w:bCs/>
+          <w:sz w:val="20"/>
+        </w:rPr>
+        <w:t>Criar uma planilha com lista de palavras desconhecidas do mestrado</w:t>
+      </w:r>
+    </w:p>
+    <w:p>
+      <w:pPr>
+        <w:pStyle w:val="WW-Commarcadores"/>
+        <w:numPr>
+          <w:ilvl w:val="0"/>
+          <w:numId w:val="6"/>
+        </w:numPr>
+        <w:rPr>
+          <w:bCs/>
+          <w:sz w:val="20"/>
+          <w:lang w:val="en-US"/>
+        </w:rPr>
+      </w:pPr>
+      <w:r>
+        <w:rPr>
+          <w:bCs/>
+          <w:sz w:val="20"/>
+          <w:lang w:val="en-US"/>
+        </w:rPr>
+        <w:t>Workbook</w:t>
+      </w:r>
+    </w:p>
+    <w:p>
+      <w:pPr>
+        <w:pStyle w:val="WW-Commarcadores"/>
+        <w:numPr>
+          <w:ilvl w:val="1"/>
+          <w:numId w:val="6"/>
+        </w:numPr>
+        <w:rPr>
+          <w:bCs/>
+          <w:sz w:val="20"/>
+          <w:lang w:val="en-US"/>
+        </w:rPr>
+      </w:pPr>
+      <w:r>
+        <w:rPr>
+          <w:bCs/>
+          <w:sz w:val="20"/>
+          <w:lang w:val="en-US"/>
+        </w:rPr>
         <w:t xml:space="preserve">Finished exercise </w:t>
       </w:r>
       <w:r>
@@ -2567,7 +2986,7 @@
         </w:rPr>
         <w:t xml:space="preserve">Ask Jackie: </w:t>
       </w:r>
-      <w:hyperlink r:id="rId12" w:history="1">
+      <w:hyperlink r:id="rId13" w:history="1">
         <w:r>
           <w:rPr>
             <w:rStyle w:val="Hyperlink"/>
@@ -3401,7 +3820,6 @@
           <w:noProof/>
           <w:lang w:eastAsia="pt-BR"/>
         </w:rPr>
-        <w:lastRenderedPageBreak/>
         <w:drawing>
           <wp:inline distT="0" distB="0" distL="0" distR="0" wp14:anchorId="5A3EE661" wp14:editId="64CDC4F9">
             <wp:extent cx="6642100" cy="916940"/>
@@ -3468,7 +3886,7 @@
       <w:r>
         <w:t xml:space="preserve">: </w:t>
       </w:r>
-      <w:hyperlink r:id="rId13" w:history="1">
+      <w:hyperlink r:id="rId14" w:history="1">
         <w:r>
           <w:rPr>
             <w:rStyle w:val="Hyperlink"/>
@@ -3486,7 +3904,7 @@
       <w:r>
         <w:t xml:space="preserve">: </w:t>
       </w:r>
-      <w:hyperlink r:id="rId14" w:history="1">
+      <w:hyperlink r:id="rId15" w:history="1">
         <w:r>
           <w:rPr>
             <w:rStyle w:val="Hyperlink"/>
@@ -3559,6 +3977,7 @@
           <w:highlight w:val="red"/>
           <w:lang w:val="en-US"/>
         </w:rPr>
+        <w:lastRenderedPageBreak/>
         <w:t>Speaking</w:t>
       </w:r>
     </w:p>
@@ -4243,7 +4662,6 @@
           <w:sz w:val="20"/>
           <w:lang w:val="en-US"/>
         </w:rPr>
-        <w:lastRenderedPageBreak/>
         <w:t>Busuu</w:t>
       </w:r>
       <w:proofErr w:type="spellEnd"/>
@@ -4366,7 +4784,7 @@
       <w:r>
         <w:t xml:space="preserve"> NBC News: </w:t>
       </w:r>
-      <w:hyperlink r:id="rId15" w:history="1">
+      <w:hyperlink r:id="rId16" w:history="1">
         <w:r>
           <w:rPr>
             <w:rStyle w:val="Hyperlink"/>
@@ -4414,7 +4832,7 @@
       <w:r>
         <w:t xml:space="preserve">: </w:t>
       </w:r>
-      <w:hyperlink r:id="rId16" w:history="1">
+      <w:hyperlink r:id="rId17" w:history="1">
         <w:r>
           <w:rPr>
             <w:rStyle w:val="Hyperlink"/>
@@ -4458,7 +4876,7 @@
       <w:r>
         <w:t xml:space="preserve"> TV: </w:t>
       </w:r>
-      <w:hyperlink r:id="rId17" w:history="1">
+      <w:hyperlink r:id="rId18" w:history="1">
         <w:r>
           <w:rPr>
             <w:rStyle w:val="Hyperlink"/>
@@ -4637,6 +5055,7 @@
           <w:sz w:val="20"/>
           <w:lang w:val="en-US"/>
         </w:rPr>
+        <w:lastRenderedPageBreak/>
         <w:t>Workbook</w:t>
       </w:r>
     </w:p>
@@ -4867,7 +5286,7 @@
         </w:rPr>
         <w:t xml:space="preserve">Learn NBC News: </w:t>
       </w:r>
-      <w:hyperlink r:id="rId18" w:history="1">
+      <w:hyperlink r:id="rId19" w:history="1">
         <w:r>
           <w:rPr>
             <w:rStyle w:val="Hyperlink"/>
@@ -5187,87 +5606,6 @@
             <wp:extent cx="6642100" cy="2425065"/>
             <wp:effectExtent l="0" t="0" r="6350" b="0"/>
             <wp:docPr id="3" name="Imagem 3"/>
-            <wp:cNvGraphicFramePr>
-              <a:graphicFrameLocks xmlns:a="http://schemas.openxmlformats.org/drawingml/2006/main" noChangeAspect="1"/>
-            </wp:cNvGraphicFramePr>
-            <a:graphic xmlns:a="http://schemas.openxmlformats.org/drawingml/2006/main">
-              <a:graphicData uri="http://schemas.openxmlformats.org/drawingml/2006/picture">
-                <pic:pic xmlns:pic="http://schemas.openxmlformats.org/drawingml/2006/picture">
-                  <pic:nvPicPr>
-                    <pic:cNvPr id="1" name=""/>
-                    <pic:cNvPicPr/>
-                  </pic:nvPicPr>
-                  <pic:blipFill>
-                    <a:blip r:embed="rId19"/>
-                    <a:stretch>
-                      <a:fillRect/>
-                    </a:stretch>
-                  </pic:blipFill>
-                  <pic:spPr>
-                    <a:xfrm>
-                      <a:off x="0" y="0"/>
-                      <a:ext cx="6642100" cy="2425065"/>
-                    </a:xfrm>
-                    <a:prstGeom prst="rect">
-                      <a:avLst/>
-                    </a:prstGeom>
-                  </pic:spPr>
-                </pic:pic>
-              </a:graphicData>
-            </a:graphic>
-          </wp:inline>
-        </w:drawing>
-      </w:r>
-    </w:p>
-    <w:p>
-      <w:pPr>
-        <w:pStyle w:val="WW-Commarcadores"/>
-        <w:numPr>
-          <w:ilvl w:val="0"/>
-          <w:numId w:val="0"/>
-        </w:numPr>
-        <w:ind w:left="720" w:hanging="360"/>
-        <w:rPr>
-          <w:bCs/>
-          <w:sz w:val="20"/>
-          <w:lang w:val="en-US"/>
-        </w:rPr>
-      </w:pPr>
-      <w:r>
-        <w:rPr>
-          <w:bCs/>
-          <w:sz w:val="20"/>
-          <w:lang w:val="en-US"/>
-        </w:rPr>
-        <w:t>-</w:t>
-      </w:r>
-    </w:p>
-    <w:p>
-      <w:pPr>
-        <w:pStyle w:val="WW-Commarcadores"/>
-        <w:numPr>
-          <w:ilvl w:val="0"/>
-          <w:numId w:val="0"/>
-        </w:numPr>
-        <w:ind w:left="720" w:hanging="360"/>
-        <w:rPr>
-          <w:bCs/>
-          <w:sz w:val="20"/>
-          <w:lang w:val="en-US"/>
-        </w:rPr>
-      </w:pPr>
-      <w:r>
-        <w:rPr>
-          <w:bCs/>
-          <w:noProof/>
-          <w:sz w:val="20"/>
-        </w:rPr>
-        <w:lastRenderedPageBreak/>
-        <w:drawing>
-          <wp:inline distT="0" distB="0" distL="0" distR="0" wp14:anchorId="237C6796" wp14:editId="67C13141">
-            <wp:extent cx="6642100" cy="4344035"/>
-            <wp:effectExtent l="0" t="0" r="6350" b="0"/>
-            <wp:docPr id="4" name="Imagem 4"/>
             <wp:cNvGraphicFramePr>
               <a:graphicFrameLocks xmlns:a="http://schemas.openxmlformats.org/drawingml/2006/main" noChangeAspect="1"/>
             </wp:cNvGraphicFramePr>
@@ -5287,7 +5625,7 @@
                   <pic:spPr>
                     <a:xfrm>
                       <a:off x="0" y="0"/>
-                      <a:ext cx="6642100" cy="4344035"/>
+                      <a:ext cx="6642100" cy="2425065"/>
                     </a:xfrm>
                     <a:prstGeom prst="rect">
                       <a:avLst/>
@@ -5343,11 +5681,12 @@
           <w:noProof/>
           <w:sz w:val="20"/>
         </w:rPr>
+        <w:lastRenderedPageBreak/>
         <w:drawing>
-          <wp:inline distT="0" distB="0" distL="0" distR="0" wp14:anchorId="0679D047" wp14:editId="1392F766">
-            <wp:extent cx="6642100" cy="3692525"/>
-            <wp:effectExtent l="0" t="0" r="6350" b="3175"/>
-            <wp:docPr id="5" name="Imagem 5"/>
+          <wp:inline distT="0" distB="0" distL="0" distR="0" wp14:anchorId="237C6796" wp14:editId="67C13141">
+            <wp:extent cx="6642100" cy="4344035"/>
+            <wp:effectExtent l="0" t="0" r="6350" b="0"/>
+            <wp:docPr id="4" name="Imagem 4"/>
             <wp:cNvGraphicFramePr>
               <a:graphicFrameLocks xmlns:a="http://schemas.openxmlformats.org/drawingml/2006/main" noChangeAspect="1"/>
             </wp:cNvGraphicFramePr>
@@ -5367,7 +5706,7 @@
                   <pic:spPr>
                     <a:xfrm>
                       <a:off x="0" y="0"/>
-                      <a:ext cx="6642100" cy="3692525"/>
+                      <a:ext cx="6642100" cy="4344035"/>
                     </a:xfrm>
                     <a:prstGeom prst="rect">
                       <a:avLst/>
@@ -5423,12 +5762,11 @@
           <w:noProof/>
           <w:sz w:val="20"/>
         </w:rPr>
-        <w:lastRenderedPageBreak/>
         <w:drawing>
-          <wp:inline distT="0" distB="0" distL="0" distR="0" wp14:anchorId="2287111E" wp14:editId="113049E6">
-            <wp:extent cx="6642100" cy="4649470"/>
-            <wp:effectExtent l="0" t="0" r="6350" b="0"/>
-            <wp:docPr id="6" name="Imagem 6"/>
+          <wp:inline distT="0" distB="0" distL="0" distR="0" wp14:anchorId="0679D047" wp14:editId="1392F766">
+            <wp:extent cx="6642100" cy="3692525"/>
+            <wp:effectExtent l="0" t="0" r="6350" b="3175"/>
+            <wp:docPr id="5" name="Imagem 5"/>
             <wp:cNvGraphicFramePr>
               <a:graphicFrameLocks xmlns:a="http://schemas.openxmlformats.org/drawingml/2006/main" noChangeAspect="1"/>
             </wp:cNvGraphicFramePr>
@@ -5448,6 +5786,87 @@
                   <pic:spPr>
                     <a:xfrm>
                       <a:off x="0" y="0"/>
+                      <a:ext cx="6642100" cy="3692525"/>
+                    </a:xfrm>
+                    <a:prstGeom prst="rect">
+                      <a:avLst/>
+                    </a:prstGeom>
+                  </pic:spPr>
+                </pic:pic>
+              </a:graphicData>
+            </a:graphic>
+          </wp:inline>
+        </w:drawing>
+      </w:r>
+    </w:p>
+    <w:p>
+      <w:pPr>
+        <w:pStyle w:val="WW-Commarcadores"/>
+        <w:numPr>
+          <w:ilvl w:val="0"/>
+          <w:numId w:val="0"/>
+        </w:numPr>
+        <w:ind w:left="720" w:hanging="360"/>
+        <w:rPr>
+          <w:bCs/>
+          <w:sz w:val="20"/>
+          <w:lang w:val="en-US"/>
+        </w:rPr>
+      </w:pPr>
+      <w:r>
+        <w:rPr>
+          <w:bCs/>
+          <w:sz w:val="20"/>
+          <w:lang w:val="en-US"/>
+        </w:rPr>
+        <w:t>-</w:t>
+      </w:r>
+    </w:p>
+    <w:p>
+      <w:pPr>
+        <w:pStyle w:val="WW-Commarcadores"/>
+        <w:numPr>
+          <w:ilvl w:val="0"/>
+          <w:numId w:val="0"/>
+        </w:numPr>
+        <w:ind w:left="720" w:hanging="360"/>
+        <w:rPr>
+          <w:bCs/>
+          <w:sz w:val="20"/>
+          <w:lang w:val="en-US"/>
+        </w:rPr>
+      </w:pPr>
+      <w:r>
+        <w:rPr>
+          <w:bCs/>
+          <w:noProof/>
+          <w:sz w:val="20"/>
+        </w:rPr>
+        <w:lastRenderedPageBreak/>
+        <w:drawing>
+          <wp:inline distT="0" distB="0" distL="0" distR="0" wp14:anchorId="2287111E" wp14:editId="113049E6">
+            <wp:extent cx="6642100" cy="4649470"/>
+            <wp:effectExtent l="0" t="0" r="6350" b="0"/>
+            <wp:docPr id="6" name="Imagem 6"/>
+            <wp:cNvGraphicFramePr>
+              <a:graphicFrameLocks xmlns:a="http://schemas.openxmlformats.org/drawingml/2006/main" noChangeAspect="1"/>
+            </wp:cNvGraphicFramePr>
+            <a:graphic xmlns:a="http://schemas.openxmlformats.org/drawingml/2006/main">
+              <a:graphicData uri="http://schemas.openxmlformats.org/drawingml/2006/picture">
+                <pic:pic xmlns:pic="http://schemas.openxmlformats.org/drawingml/2006/picture">
+                  <pic:nvPicPr>
+                    <pic:cNvPr id="1" name=""/>
+                    <pic:cNvPicPr/>
+                  </pic:nvPicPr>
+                  <pic:blipFill>
+                    <a:blip r:embed="rId23"/>
+                    <a:stretch>
+                      <a:fillRect/>
+                    </a:stretch>
+                  </pic:blipFill>
+                  <pic:spPr>
+                    <a:xfrm>
+                      <a:off x="0" y="0"/>
                       <a:ext cx="6642100" cy="4649470"/>
                     </a:xfrm>
                     <a:prstGeom prst="rect">
@@ -5787,7 +6206,7 @@
         </w:rPr>
         <w:t xml:space="preserve">Learn NBC News: </w:t>
       </w:r>
-      <w:hyperlink r:id="rId23" w:history="1">
+      <w:hyperlink r:id="rId24" w:history="1">
         <w:r>
           <w:rPr>
             <w:rStyle w:val="Hyperlink"/>
@@ -6381,7 +6800,7 @@
       <w:r>
         <w:t xml:space="preserve"> das aulas: </w:t>
       </w:r>
-      <w:hyperlink r:id="rId24" w:history="1">
+      <w:hyperlink r:id="rId25" w:history="1">
         <w:r>
           <w:rPr>
             <w:rStyle w:val="Hyperlink"/>
@@ -6399,7 +6818,7 @@
       <w:r>
         <w:t xml:space="preserve">: </w:t>
       </w:r>
-      <w:hyperlink r:id="rId25" w:history="1">
+      <w:hyperlink r:id="rId26" w:history="1">
         <w:r>
           <w:rPr>
             <w:rStyle w:val="Hyperlink"/>
@@ -6417,7 +6836,7 @@
           <w:lang w:val="en-US"/>
         </w:rPr>
       </w:pPr>
-      <w:hyperlink r:id="rId26" w:history="1">
+      <w:hyperlink r:id="rId27" w:history="1">
         <w:r>
           <w:rPr>
             <w:rStyle w:val="Hyperlink"/>
@@ -6461,7 +6880,7 @@
           <w:lang w:val="en-US"/>
         </w:rPr>
       </w:pPr>
-      <w:hyperlink r:id="rId27" w:history="1">
+      <w:hyperlink r:id="rId28" w:history="1">
         <w:r>
           <w:rPr>
             <w:rStyle w:val="Hyperlink"/>
@@ -6503,7 +6922,7 @@
           <w:lang w:val="en-US"/>
         </w:rPr>
       </w:pPr>
-      <w:hyperlink r:id="rId28" w:history="1">
+      <w:hyperlink r:id="rId29" w:history="1">
         <w:r>
           <w:rPr>
             <w:rStyle w:val="Hyperlink"/>
@@ -6551,7 +6970,7 @@
           <w:lang w:val="en-US"/>
         </w:rPr>
       </w:pPr>
-      <w:hyperlink r:id="rId29" w:history="1">
+      <w:hyperlink r:id="rId30" w:history="1">
         <w:r>
           <w:rPr>
             <w:rStyle w:val="Hyperlink"/>
@@ -6599,7 +7018,7 @@
           <w:lang w:val="en-US"/>
         </w:rPr>
       </w:pPr>
-      <w:hyperlink r:id="rId30" w:history="1">
+      <w:hyperlink r:id="rId31" w:history="1">
         <w:r>
           <w:rPr>
             <w:rStyle w:val="Hyperlink"/>
@@ -6798,7 +7217,7 @@
                     <pic:cNvPicPr/>
                   </pic:nvPicPr>
                   <pic:blipFill>
-                    <a:blip r:embed="rId31"/>
+                    <a:blip r:embed="rId32"/>
                     <a:stretch>
                       <a:fillRect/>
                     </a:stretch>
@@ -6956,7 +7375,7 @@
                     </pic:cNvPicPr>
                   </pic:nvPicPr>
                   <pic:blipFill>
-                    <a:blip r:embed="rId32">
+                    <a:blip r:embed="rId33">
                       <a:extLst>
                         <a:ext uri="{28A0092B-C50C-407E-A947-70E740481C1C}">
                           <a14:useLocalDpi xmlns:a14="http://schemas.microsoft.com/office/drawing/2010/main" val="0"/>
@@ -7065,7 +7484,7 @@
         </w:rPr>
         <w:t xml:space="preserve">: </w:t>
       </w:r>
-      <w:hyperlink r:id="rId33" w:history="1">
+      <w:hyperlink r:id="rId34" w:history="1">
         <w:r>
           <w:rPr>
             <w:rStyle w:val="Hyperlink"/>
@@ -7100,7 +7519,7 @@
         </w:rPr>
         <w:t xml:space="preserve">Lessons record: </w:t>
       </w:r>
-      <w:hyperlink r:id="rId34" w:history="1">
+      <w:hyperlink r:id="rId35" w:history="1">
         <w:r>
           <w:rPr>
             <w:rStyle w:val="Hyperlink"/>
@@ -7149,7 +7568,7 @@
         </w:rPr>
         <w:t xml:space="preserve">NBC News: </w:t>
       </w:r>
-      <w:hyperlink r:id="rId35" w:history="1">
+      <w:hyperlink r:id="rId36" w:history="1">
         <w:r>
           <w:rPr>
             <w:rStyle w:val="Hyperlink"/>
@@ -7171,7 +7590,7 @@
           <w:lang w:val="en-US"/>
         </w:rPr>
       </w:pPr>
-      <w:hyperlink r:id="rId36" w:history="1">
+      <w:hyperlink r:id="rId37" w:history="1">
         <w:r>
           <w:rPr>
             <w:rStyle w:val="Hyperlink"/>
@@ -7188,8 +7607,8 @@
       </w:r>
     </w:p>
     <w:sectPr>
-      <w:headerReference w:type="default" r:id="rId37"/>
-      <w:footerReference w:type="default" r:id="rId38"/>
+      <w:headerReference w:type="default" r:id="rId38"/>
+      <w:footerReference w:type="default" r:id="rId39"/>
       <w:pgSz w:w="11900" w:h="16832"/>
       <w:pgMar w:top="720" w:right="720" w:bottom="720" w:left="720" w:header="648" w:footer="648" w:gutter="0"/>
       <w:cols w:space="720"/>
@@ -7291,7 +7710,7 @@
               <w:sz w:val="16"/>
               <w:szCs w:val="16"/>
             </w:rPr>
-            <w:t>05/10/2021 23:33</w:t>
+            <w:t>06/10/2021 22:36</w:t>
           </w:r>
           <w:r>
             <w:rPr>
@@ -7353,7 +7772,7 @@
               <w:sz w:val="16"/>
               <w:szCs w:val="16"/>
             </w:rPr>
-            <w:t>10</w:t>
+            <w:t>11</w:t>
           </w:r>
           <w:r>
             <w:rPr>
@@ -7416,7 +7835,7 @@
               <w:sz w:val="16"/>
               <w:szCs w:val="16"/>
             </w:rPr>
-            <w:t>10</w:t>
+            <w:t>11</w:t>
           </w:r>
           <w:r>
             <w:rPr>
@@ -10354,7 +10773,7 @@
 </file>
 
 <file path=customXml/itemProps1.xml><?xml version="1.0" encoding="utf-8"?>
-<ds:datastoreItem xmlns:ds="http://schemas.openxmlformats.org/officeDocument/2006/customXml" ds:itemID="{A6EAB883-FBBC-4D96-BCFB-BB66AB63F13E}">
+<ds:datastoreItem xmlns:ds="http://schemas.openxmlformats.org/officeDocument/2006/customXml" ds:itemID="{A1A4554B-F83D-4541-9D59-4B908E7D8F15}">
   <ds:schemaRefs>
     <ds:schemaRef ds:uri="http://schemas.openxmlformats.org/officeDocument/2006/bibliography"/>
   </ds:schemaRefs>

</xml_diff>